<commit_message>
cambios en documento foda
</commit_message>
<xml_diff>
--- a/Documentacion/metas_e_iniciativas_estrategicas/analisis_foda.docx
+++ b/Documentacion/metas_e_iniciativas_estrategicas/analisis_foda.docx
@@ -11,6 +11,16 @@
           <w:lang w:val="es-EC"/>
         </w:rPr>
       </w:pPr>
+      <w:r>
+        <w:rPr>
+          <w:sz w:val="20"/>
+          <w:szCs w:val="20"/>
+          <w:lang w:val="es-EC"/>
+        </w:rPr>
+        <w:t>Foda</w:t>
+      </w:r>
+      <w:bookmarkStart w:id="0" w:name="_GoBack"/>
+      <w:bookmarkEnd w:id="0"/>
     </w:p>
     <w:p>
       <w:pPr>
@@ -44,7 +54,7 @@
       <w:r>
         <w:rPr>
           <w:noProof/>
-          <w:lang w:val="es-EC" w:eastAsia="es-EC"/>
+          <w:lang w:val="es-ES" w:eastAsia="es-ES"/>
         </w:rPr>
         <mc:AlternateContent>
           <mc:Choice Requires="wpg">
@@ -8555,6 +8565,7 @@
         <w:rPr>
           <w:sz w:val="20"/>
           <w:szCs w:val="20"/>
+          <w:lang w:val="es-ES"/>
         </w:rPr>
       </w:pPr>
       <w:r>
@@ -8638,6 +8649,7 @@
         <w:rPr>
           <w:sz w:val="20"/>
           <w:szCs w:val="20"/>
+          <w:lang w:val="es-ES"/>
         </w:rPr>
         <w:tab/>
         <w:t xml:space="preserve">                                                                                       </w:t>
@@ -14720,7 +14732,7 @@
       <w:r>
         <w:rPr>
           <w:noProof/>
-          <w:lang w:val="es-EC" w:eastAsia="es-EC"/>
+          <w:lang w:val="es-ES" w:eastAsia="es-ES"/>
         </w:rPr>
         <w:lastRenderedPageBreak/>
         <mc:AlternateContent>
@@ -15733,8 +15745,6 @@
         </w:rPr>
         <w:t>futuros</w:t>
       </w:r>
-      <w:bookmarkStart w:id="0" w:name="_GoBack"/>
-      <w:bookmarkEnd w:id="0"/>
     </w:p>
     <w:p>
       <w:pPr>
@@ -15743,7 +15753,7 @@
       <w:r>
         <w:rPr>
           <w:noProof/>
-          <w:lang w:val="es-EC" w:eastAsia="es-EC"/>
+          <w:lang w:val="es-ES" w:eastAsia="es-ES"/>
         </w:rPr>
         <w:lastRenderedPageBreak/>
         <mc:AlternateContent>
@@ -15911,7 +15921,7 @@
       <w:r>
         <w:rPr>
           <w:noProof/>
-          <w:lang w:val="es-EC" w:eastAsia="es-EC"/>
+          <w:lang w:val="es-ES" w:eastAsia="es-ES"/>
         </w:rPr>
         <mc:AlternateContent>
           <mc:Choice Requires="wpg">
@@ -16119,7 +16129,7 @@
     <w:r>
       <w:rPr>
         <w:noProof/>
-        <w:lang w:val="es-EC" w:eastAsia="es-EC"/>
+        <w:lang w:val="es-ES" w:eastAsia="es-ES"/>
       </w:rPr>
       <mc:AlternateContent>
         <mc:Choice Requires="wpg">
@@ -16654,7 +16664,7 @@
     <w:r>
       <w:rPr>
         <w:noProof/>
-        <w:lang w:val="es-EC" w:eastAsia="es-EC"/>
+        <w:lang w:val="es-ES" w:eastAsia="es-ES"/>
       </w:rPr>
       <mc:AlternateContent>
         <mc:Choice Requires="wps">
@@ -16793,7 +16803,7 @@
     <w:r>
       <w:rPr>
         <w:noProof/>
-        <w:lang w:val="es-EC" w:eastAsia="es-EC"/>
+        <w:lang w:val="es-ES" w:eastAsia="es-ES"/>
       </w:rPr>
       <mc:AlternateContent>
         <mc:Choice Requires="wps">
@@ -17302,7 +17312,7 @@
     <w:r>
       <w:rPr>
         <w:noProof/>
-        <w:lang w:val="es-EC" w:eastAsia="es-EC"/>
+        <w:lang w:val="es-ES" w:eastAsia="es-ES"/>
       </w:rPr>
       <mc:AlternateContent>
         <mc:Choice Requires="wpg">
@@ -17857,7 +17867,7 @@
     <w:r>
       <w:rPr>
         <w:noProof/>
-        <w:lang w:val="es-EC" w:eastAsia="es-EC"/>
+        <w:lang w:val="es-ES" w:eastAsia="es-ES"/>
       </w:rPr>
       <mc:AlternateContent>
         <mc:Choice Requires="wps">
@@ -17996,7 +18006,7 @@
     <w:r>
       <w:rPr>
         <w:noProof/>
-        <w:lang w:val="es-EC" w:eastAsia="es-EC"/>
+        <w:lang w:val="es-ES" w:eastAsia="es-ES"/>
       </w:rPr>
       <mc:AlternateContent>
         <mc:Choice Requires="wps">
@@ -18503,7 +18513,7 @@
 
 <file path=word/numbering.xml><?xml version="1.0" encoding="utf-8"?>
 <w:numbering xmlns:wpc="http://schemas.microsoft.com/office/word/2010/wordprocessingCanvas" xmlns:mc="http://schemas.openxmlformats.org/markup-compatibility/2006" xmlns:o="urn:schemas-microsoft-com:office:office" xmlns:r="http://schemas.openxmlformats.org/officeDocument/2006/relationships" xmlns:m="http://schemas.openxmlformats.org/officeDocument/2006/math" xmlns:v="urn:schemas-microsoft-com:vml" xmlns:wp14="http://schemas.microsoft.com/office/word/2010/wordprocessingDrawing" xmlns:wp="http://schemas.openxmlformats.org/drawingml/2006/wordprocessingDrawing" xmlns:w10="urn:schemas-microsoft-com:office:word" xmlns:w="http://schemas.openxmlformats.org/wordprocessingml/2006/main" xmlns:w14="http://schemas.microsoft.com/office/word/2010/wordml" xmlns:w15="http://schemas.microsoft.com/office/word/2012/wordml" xmlns:wpg="http://schemas.microsoft.com/office/word/2010/wordprocessingGroup" xmlns:wpi="http://schemas.microsoft.com/office/word/2010/wordprocessingInk" xmlns:wne="http://schemas.microsoft.com/office/word/2006/wordml" xmlns:wps="http://schemas.microsoft.com/office/word/2010/wordprocessingShape" mc:Ignorable="w14 w15 wp14">
-  <w:abstractNum w:abstractNumId="0" w15:restartNumberingAfterBreak="0">
+  <w:abstractNum w:abstractNumId="0">
     <w:nsid w:val="7F8446C3"/>
     <w:multiLevelType w:val="hybridMultilevel"/>
     <w:tmpl w:val="F59611B2"/>

</xml_diff>

<commit_message>
cambios en analisis foda
</commit_message>
<xml_diff>
--- a/Documentacion/metas_e_iniciativas_estrategicas/analisis_foda.docx
+++ b/Documentacion/metas_e_iniciativas_estrategicas/analisis_foda.docx
@@ -11,6 +11,16 @@
           <w:lang w:val="es-EC"/>
         </w:rPr>
       </w:pPr>
+      <w:r>
+        <w:rPr>
+          <w:sz w:val="20"/>
+          <w:szCs w:val="20"/>
+          <w:lang w:val="es-EC"/>
+        </w:rPr>
+        <w:t>Foda</w:t>
+      </w:r>
+      <w:bookmarkStart w:id="0" w:name="_GoBack"/>
+      <w:bookmarkEnd w:id="0"/>
     </w:p>
     <w:p>
       <w:pPr>
@@ -44,7 +54,7 @@
       <w:r>
         <w:rPr>
           <w:noProof/>
-          <w:lang w:val="es-EC" w:eastAsia="es-EC"/>
+          <w:lang w:val="es-ES" w:eastAsia="es-ES"/>
         </w:rPr>
         <mc:AlternateContent>
           <mc:Choice Requires="wpg">
@@ -8555,6 +8565,7 @@
         <w:rPr>
           <w:sz w:val="20"/>
           <w:szCs w:val="20"/>
+          <w:lang w:val="es-ES"/>
         </w:rPr>
       </w:pPr>
       <w:r>
@@ -8638,6 +8649,7 @@
         <w:rPr>
           <w:sz w:val="20"/>
           <w:szCs w:val="20"/>
+          <w:lang w:val="es-ES"/>
         </w:rPr>
         <w:tab/>
         <w:t xml:space="preserve">                                                                                       </w:t>
@@ -14720,7 +14732,7 @@
       <w:r>
         <w:rPr>
           <w:noProof/>
-          <w:lang w:val="es-EC" w:eastAsia="es-EC"/>
+          <w:lang w:val="es-ES" w:eastAsia="es-ES"/>
         </w:rPr>
         <w:lastRenderedPageBreak/>
         <mc:AlternateContent>
@@ -15733,8 +15745,6 @@
         </w:rPr>
         <w:t>futuros</w:t>
       </w:r>
-      <w:bookmarkStart w:id="0" w:name="_GoBack"/>
-      <w:bookmarkEnd w:id="0"/>
     </w:p>
     <w:p>
       <w:pPr>
@@ -15743,7 +15753,7 @@
       <w:r>
         <w:rPr>
           <w:noProof/>
-          <w:lang w:val="es-EC" w:eastAsia="es-EC"/>
+          <w:lang w:val="es-ES" w:eastAsia="es-ES"/>
         </w:rPr>
         <w:lastRenderedPageBreak/>
         <mc:AlternateContent>
@@ -15911,7 +15921,7 @@
       <w:r>
         <w:rPr>
           <w:noProof/>
-          <w:lang w:val="es-EC" w:eastAsia="es-EC"/>
+          <w:lang w:val="es-ES" w:eastAsia="es-ES"/>
         </w:rPr>
         <mc:AlternateContent>
           <mc:Choice Requires="wpg">
@@ -16119,7 +16129,7 @@
     <w:r>
       <w:rPr>
         <w:noProof/>
-        <w:lang w:val="es-EC" w:eastAsia="es-EC"/>
+        <w:lang w:val="es-ES" w:eastAsia="es-ES"/>
       </w:rPr>
       <mc:AlternateContent>
         <mc:Choice Requires="wpg">
@@ -16654,7 +16664,7 @@
     <w:r>
       <w:rPr>
         <w:noProof/>
-        <w:lang w:val="es-EC" w:eastAsia="es-EC"/>
+        <w:lang w:val="es-ES" w:eastAsia="es-ES"/>
       </w:rPr>
       <mc:AlternateContent>
         <mc:Choice Requires="wps">
@@ -16793,7 +16803,7 @@
     <w:r>
       <w:rPr>
         <w:noProof/>
-        <w:lang w:val="es-EC" w:eastAsia="es-EC"/>
+        <w:lang w:val="es-ES" w:eastAsia="es-ES"/>
       </w:rPr>
       <mc:AlternateContent>
         <mc:Choice Requires="wps">
@@ -17302,7 +17312,7 @@
     <w:r>
       <w:rPr>
         <w:noProof/>
-        <w:lang w:val="es-EC" w:eastAsia="es-EC"/>
+        <w:lang w:val="es-ES" w:eastAsia="es-ES"/>
       </w:rPr>
       <mc:AlternateContent>
         <mc:Choice Requires="wpg">
@@ -17857,7 +17867,7 @@
     <w:r>
       <w:rPr>
         <w:noProof/>
-        <w:lang w:val="es-EC" w:eastAsia="es-EC"/>
+        <w:lang w:val="es-ES" w:eastAsia="es-ES"/>
       </w:rPr>
       <mc:AlternateContent>
         <mc:Choice Requires="wps">
@@ -17996,7 +18006,7 @@
     <w:r>
       <w:rPr>
         <w:noProof/>
-        <w:lang w:val="es-EC" w:eastAsia="es-EC"/>
+        <w:lang w:val="es-ES" w:eastAsia="es-ES"/>
       </w:rPr>
       <mc:AlternateContent>
         <mc:Choice Requires="wps">
@@ -18503,7 +18513,7 @@
 
 <file path=word/numbering.xml><?xml version="1.0" encoding="utf-8"?>
 <w:numbering xmlns:wpc="http://schemas.microsoft.com/office/word/2010/wordprocessingCanvas" xmlns:mc="http://schemas.openxmlformats.org/markup-compatibility/2006" xmlns:o="urn:schemas-microsoft-com:office:office" xmlns:r="http://schemas.openxmlformats.org/officeDocument/2006/relationships" xmlns:m="http://schemas.openxmlformats.org/officeDocument/2006/math" xmlns:v="urn:schemas-microsoft-com:vml" xmlns:wp14="http://schemas.microsoft.com/office/word/2010/wordprocessingDrawing" xmlns:wp="http://schemas.openxmlformats.org/drawingml/2006/wordprocessingDrawing" xmlns:w10="urn:schemas-microsoft-com:office:word" xmlns:w="http://schemas.openxmlformats.org/wordprocessingml/2006/main" xmlns:w14="http://schemas.microsoft.com/office/word/2010/wordml" xmlns:w15="http://schemas.microsoft.com/office/word/2012/wordml" xmlns:wpg="http://schemas.microsoft.com/office/word/2010/wordprocessingGroup" xmlns:wpi="http://schemas.microsoft.com/office/word/2010/wordprocessingInk" xmlns:wne="http://schemas.microsoft.com/office/word/2006/wordml" xmlns:wps="http://schemas.microsoft.com/office/word/2010/wordprocessingShape" mc:Ignorable="w14 w15 wp14">
-  <w:abstractNum w:abstractNumId="0" w15:restartNumberingAfterBreak="0">
+  <w:abstractNum w:abstractNumId="0">
     <w:nsid w:val="7F8446C3"/>
     <w:multiLevelType w:val="hybridMultilevel"/>
     <w:tmpl w:val="F59611B2"/>

</xml_diff>